<commit_message>
Update week 7 files.
</commit_message>
<xml_diff>
--- a/CPSC-24500/Week07/2017SpringW07Agenda.docx
+++ b/CPSC-24500/Week07/2017SpringW07Agenda.docx
@@ -169,7 +169,16 @@
             <w:rStyle w:val="Hyperlink"/>
             <w:rFonts w:cstheme="minorHAnsi"/>
           </w:rPr>
-          <w:t>[link]</w:t>
+          <w:t>[lin</w:t>
+        </w:r>
+        <w:bookmarkStart w:id="0" w:name="_GoBack"/>
+        <w:bookmarkEnd w:id="0"/>
+        <w:r>
+          <w:rPr>
+            <w:rStyle w:val="Hyperlink"/>
+            <w:rFonts w:cstheme="minorHAnsi"/>
+          </w:rPr>
+          <w:t>k]</w:t>
         </w:r>
       </w:hyperlink>
       <w:r>
@@ -267,7 +276,19 @@
         <w:rPr>
           <w:rFonts w:cstheme="minorHAnsi"/>
         </w:rPr>
-        <w:t xml:space="preserve"> as well as our questions assignment for the week [link]. Note that I have separated the questions assignment from the programming assignment this week. Please review and complete both. </w:t>
+        <w:t xml:space="preserve"> as well as our questions assignment for the week [link]. Note that I have separated the questions assignment from the programming assignment this week. Please complete both</w:t>
+      </w:r>
+      <w:r>
+        <w:rPr>
+          <w:rFonts w:cstheme="minorHAnsi"/>
+        </w:rPr>
+        <w:t xml:space="preserve"> and submit them on Sunday</w:t>
+      </w:r>
+      <w:r>
+        <w:rPr>
+          <w:rFonts w:cstheme="minorHAnsi"/>
+        </w:rPr>
+        <w:t xml:space="preserve">. </w:t>
       </w:r>
     </w:p>
     <w:p>
@@ -522,8 +543,6 @@
         </w:rPr>
         <w:t xml:space="preserve">with </w:t>
       </w:r>
-      <w:bookmarkStart w:id="0" w:name="_GoBack"/>
-      <w:bookmarkEnd w:id="0"/>
       <w:r>
         <w:rPr>
           <w:rFonts w:cstheme="minorHAnsi"/>

</xml_diff>

<commit_message>
Update week 7 documents.
</commit_message>
<xml_diff>
--- a/CPSC-24500/Week07/2017SpringW07Agenda.docx
+++ b/CPSC-24500/Week07/2017SpringW07Agenda.docx
@@ -169,16 +169,7 @@
             <w:rStyle w:val="Hyperlink"/>
             <w:rFonts w:cstheme="minorHAnsi"/>
           </w:rPr>
-          <w:t>[lin</w:t>
-        </w:r>
-        <w:bookmarkStart w:id="0" w:name="_GoBack"/>
-        <w:bookmarkEnd w:id="0"/>
-        <w:r>
-          <w:rPr>
-            <w:rStyle w:val="Hyperlink"/>
-            <w:rFonts w:cstheme="minorHAnsi"/>
-          </w:rPr>
-          <w:t>k]</w:t>
+          <w:t>[link]</w:t>
         </w:r>
       </w:hyperlink>
       <w:r>
@@ -276,51 +267,7 @@
         <w:rPr>
           <w:rFonts w:cstheme="minorHAnsi"/>
         </w:rPr>
-        <w:t xml:space="preserve"> as well as our questions assignment for the week [link]. Note that I have separated the questions assignment from the programming assignment this week. Please complete both</w:t>
-      </w:r>
-      <w:r>
-        <w:rPr>
-          <w:rFonts w:cstheme="minorHAnsi"/>
-        </w:rPr>
-        <w:t xml:space="preserve"> and submit them on Sunday</w:t>
-      </w:r>
-      <w:r>
-        <w:rPr>
-          <w:rFonts w:cstheme="minorHAnsi"/>
-        </w:rPr>
-        <w:t xml:space="preserve">. </w:t>
-      </w:r>
-    </w:p>
-    <w:p>
-      <w:pPr>
-        <w:pStyle w:val="ListParagraph"/>
-        <w:numPr>
-          <w:ilvl w:val="0"/>
-          <w:numId w:val="6"/>
-        </w:numPr>
-        <w:spacing w:before="240" w:after="0"/>
-        <w:rPr>
-          <w:rFonts w:cstheme="minorHAnsi"/>
-          <w:u w:val="single"/>
-        </w:rPr>
-      </w:pPr>
-      <w:r>
-        <w:rPr>
-          <w:rFonts w:cstheme="minorHAnsi"/>
-        </w:rPr>
-        <w:t xml:space="preserve">Double-check the </w:t>
-      </w:r>
-      <w:r>
-        <w:rPr>
-          <w:rFonts w:cstheme="minorHAnsi"/>
-        </w:rPr>
-        <w:t xml:space="preserve">course </w:t>
-      </w:r>
-      <w:r>
-        <w:rPr>
-          <w:rFonts w:cstheme="minorHAnsi"/>
-        </w:rPr>
-        <w:t xml:space="preserve">source code that is available either through a browser </w:t>
+        <w:t xml:space="preserve"> as well as our questions assignment for the week </w:t>
       </w:r>
       <w:hyperlink r:id="rId7" w:history="1">
         <w:r>
@@ -335,33 +282,49 @@
         <w:rPr>
           <w:rFonts w:cstheme="minorHAnsi"/>
         </w:rPr>
-        <w:t xml:space="preserve"> and/or by executing “</w:t>
-      </w:r>
-      <w:proofErr w:type="spellStart"/>
-      <w:r>
-        <w:rPr>
-          <w:rFonts w:cstheme="minorHAnsi"/>
-        </w:rPr>
-        <w:t>git</w:t>
-      </w:r>
-      <w:proofErr w:type="spellEnd"/>
-      <w:r>
-        <w:rPr>
-          <w:rFonts w:cstheme="minorHAnsi"/>
-        </w:rPr>
-        <w:t xml:space="preserve"> clone </w:t>
-      </w:r>
-      <w:r>
-        <w:rPr>
-          <w:rFonts w:cstheme="minorHAnsi"/>
-        </w:rPr>
-        <w:t>https://github.com/EricJPogue/CPSC-24500.git</w:t>
-      </w:r>
-      <w:r>
-        <w:rPr>
-          <w:rFonts w:cstheme="minorHAnsi"/>
-        </w:rPr>
-        <w:t xml:space="preserve">”. </w:t>
+        <w:t>. Note that I have separated the questions assignment from the programming assignment this week. Please complete both</w:t>
+      </w:r>
+      <w:r>
+        <w:rPr>
+          <w:rFonts w:cstheme="minorHAnsi"/>
+        </w:rPr>
+        <w:t xml:space="preserve"> and </w:t>
+      </w:r>
+      <w:r>
+        <w:rPr>
+          <w:rFonts w:cstheme="minorHAnsi"/>
+        </w:rPr>
+        <w:t xml:space="preserve">be ready to </w:t>
+      </w:r>
+      <w:r>
+        <w:rPr>
+          <w:rFonts w:cstheme="minorHAnsi"/>
+        </w:rPr>
+        <w:t xml:space="preserve">submit them </w:t>
+      </w:r>
+      <w:r>
+        <w:rPr>
+          <w:rFonts w:cstheme="minorHAnsi"/>
+        </w:rPr>
+        <w:t xml:space="preserve">by the end of the day </w:t>
+      </w:r>
+      <w:r>
+        <w:rPr>
+          <w:rFonts w:cstheme="minorHAnsi"/>
+        </w:rPr>
+        <w:t>Sunday</w:t>
+      </w:r>
+      <w:r>
+        <w:rPr>
+          <w:rFonts w:cstheme="minorHAnsi"/>
+        </w:rPr>
+        <w:t>.</w:t>
+      </w:r>
+      <w:r>
+        <w:rPr>
+          <w:rFonts w:cstheme="minorHAnsi"/>
+        </w:rPr>
+        <w:t xml:space="preserve"> </w:t>
       </w:r>
     </w:p>
     <w:p>
@@ -381,19 +344,7 @@
         <w:rPr>
           <w:rFonts w:cstheme="minorHAnsi"/>
         </w:rPr>
-        <w:t xml:space="preserve">Watch the </w:t>
-      </w:r>
-      <w:r>
-        <w:rPr>
-          <w:rFonts w:cstheme="minorHAnsi"/>
-        </w:rPr>
-        <w:t xml:space="preserve">Object-Oriented Programming week </w:t>
-      </w:r>
-      <w:r>
-        <w:rPr>
-          <w:rFonts w:cstheme="minorHAnsi"/>
-        </w:rPr>
-        <w:t>6</w:t>
+        <w:t>Watch the Object-Oriented Programming week 7 session 1 video</w:t>
       </w:r>
       <w:r>
         <w:rPr>
@@ -401,19 +352,205 @@
         </w:rPr>
         <w:t xml:space="preserve"> </w:t>
       </w:r>
-      <w:r>
-        <w:rPr>
-          <w:rFonts w:cstheme="minorHAnsi"/>
-        </w:rPr>
-        <w:t>session 1 video</w:t>
-      </w:r>
-      <w:r>
-        <w:rPr>
-          <w:rFonts w:cstheme="minorHAnsi"/>
-        </w:rPr>
-        <w:t xml:space="preserve"> </w:t>
-      </w:r>
       <w:hyperlink r:id="rId8" w:history="1">
+        <w:r>
+          <w:rPr>
+            <w:rStyle w:val="Hyperlink"/>
+            <w:rFonts w:cstheme="minorHAnsi"/>
+          </w:rPr>
+          <w:t>[li</w:t>
+        </w:r>
+        <w:r>
+          <w:rPr>
+            <w:rStyle w:val="Hyperlink"/>
+            <w:rFonts w:cstheme="minorHAnsi"/>
+          </w:rPr>
+          <w:t>n</w:t>
+        </w:r>
+        <w:r>
+          <w:rPr>
+            <w:rStyle w:val="Hyperlink"/>
+            <w:rFonts w:cstheme="minorHAnsi"/>
+          </w:rPr>
+          <w:t>k]</w:t>
+        </w:r>
+      </w:hyperlink>
+      <w:r>
+        <w:rPr>
+          <w:rFonts w:cstheme="minorHAnsi"/>
+        </w:rPr>
+        <w:t xml:space="preserve">. </w:t>
+      </w:r>
+    </w:p>
+    <w:p>
+      <w:pPr>
+        <w:pStyle w:val="ListParagraph"/>
+        <w:numPr>
+          <w:ilvl w:val="0"/>
+          <w:numId w:val="6"/>
+        </w:numPr>
+        <w:spacing w:before="240" w:after="0"/>
+        <w:rPr>
+          <w:rFonts w:cstheme="minorHAnsi"/>
+          <w:u w:val="single"/>
+        </w:rPr>
+      </w:pPr>
+      <w:r>
+        <w:rPr>
+          <w:rFonts w:cstheme="minorHAnsi"/>
+        </w:rPr>
+        <w:t>Complete the</w:t>
+      </w:r>
+      <w:r>
+        <w:rPr>
+          <w:rFonts w:ascii="Helvetica" w:hAnsi="Helvetica" w:cs="Helvetica"/>
+          <w:color w:val="000000"/>
+          <w:sz w:val="20"/>
+          <w:szCs w:val="20"/>
+        </w:rPr>
+        <w:t xml:space="preserve"> Visual Studio “Create a Picture Viewer” tutorial</w:t>
+      </w:r>
+      <w:r>
+        <w:rPr>
+          <w:rStyle w:val="apple-converted-space"/>
+          <w:rFonts w:ascii="Helvetica" w:hAnsi="Helvetica" w:cs="Helvetica"/>
+          <w:color w:val="000000"/>
+          <w:sz w:val="20"/>
+          <w:szCs w:val="20"/>
+        </w:rPr>
+        <w:t> </w:t>
+      </w:r>
+      <w:hyperlink r:id="rId9" w:tgtFrame="_blank" w:history="1">
+        <w:r>
+          <w:rPr>
+            <w:rStyle w:val="Hyperlink"/>
+            <w:rFonts w:ascii="Helvetica" w:hAnsi="Helvetica" w:cs="Helvetica"/>
+            <w:color w:val="00748B"/>
+            <w:sz w:val="20"/>
+            <w:szCs w:val="20"/>
+            <w:bdr w:val="none" w:sz="0" w:space="0" w:color="auto" w:frame="1"/>
+          </w:rPr>
+          <w:t>[li</w:t>
+        </w:r>
+        <w:r>
+          <w:rPr>
+            <w:rStyle w:val="Hyperlink"/>
+            <w:rFonts w:ascii="Helvetica" w:hAnsi="Helvetica" w:cs="Helvetica"/>
+            <w:color w:val="00748B"/>
+            <w:sz w:val="20"/>
+            <w:szCs w:val="20"/>
+            <w:bdr w:val="none" w:sz="0" w:space="0" w:color="auto" w:frame="1"/>
+          </w:rPr>
+          <w:t>n</w:t>
+        </w:r>
+        <w:r>
+          <w:rPr>
+            <w:rStyle w:val="Hyperlink"/>
+            <w:rFonts w:ascii="Helvetica" w:hAnsi="Helvetica" w:cs="Helvetica"/>
+            <w:color w:val="00748B"/>
+            <w:sz w:val="20"/>
+            <w:szCs w:val="20"/>
+            <w:bdr w:val="none" w:sz="0" w:space="0" w:color="auto" w:frame="1"/>
+          </w:rPr>
+          <w:t>k]</w:t>
+        </w:r>
+      </w:hyperlink>
+      <w:r>
+        <w:t>.</w:t>
+      </w:r>
+    </w:p>
+    <w:p>
+      <w:pPr>
+        <w:pStyle w:val="ListParagraph"/>
+        <w:spacing w:before="240" w:after="0"/>
+        <w:rPr>
+          <w:rFonts w:cstheme="minorHAnsi"/>
+          <w:u w:val="single"/>
+        </w:rPr>
+      </w:pPr>
+      <w:r>
+        <w:rPr>
+          <w:rStyle w:val="apple-converted-space"/>
+          <w:rFonts w:ascii="Helvetica" w:hAnsi="Helvetica" w:cs="Helvetica"/>
+          <w:color w:val="000000"/>
+          <w:sz w:val="20"/>
+          <w:szCs w:val="20"/>
+        </w:rPr>
+        <w:t> </w:t>
+      </w:r>
+    </w:p>
+    <w:p>
+      <w:pPr>
+        <w:pStyle w:val="ListParagraph"/>
+        <w:numPr>
+          <w:ilvl w:val="0"/>
+          <w:numId w:val="6"/>
+        </w:numPr>
+        <w:spacing w:before="240" w:after="0"/>
+        <w:rPr>
+          <w:rFonts w:cstheme="minorHAnsi"/>
+          <w:u w:val="single"/>
+        </w:rPr>
+      </w:pPr>
+      <w:r>
+        <w:rPr>
+          <w:rFonts w:cstheme="minorHAnsi"/>
+        </w:rPr>
+        <w:t>Participate in th</w:t>
+      </w:r>
+      <w:bookmarkStart w:id="0" w:name="_GoBack"/>
+      <w:bookmarkEnd w:id="0"/>
+      <w:r>
+        <w:rPr>
+          <w:rFonts w:cstheme="minorHAnsi"/>
+        </w:rPr>
+        <w:t xml:space="preserve">e Tuesday 3pm discussion and lecture… and/or watch the resulting video </w:t>
+      </w:r>
+      <w:r>
+        <w:rPr>
+          <w:rFonts w:cstheme="minorHAnsi"/>
+        </w:rPr>
+        <w:t>[link]</w:t>
+      </w:r>
+      <w:r>
+        <w:rPr>
+          <w:rFonts w:cstheme="minorHAnsi"/>
+        </w:rPr>
+        <w:t xml:space="preserve">. </w:t>
+      </w:r>
+    </w:p>
+    <w:p>
+      <w:pPr>
+        <w:pStyle w:val="ListParagraph"/>
+        <w:numPr>
+          <w:ilvl w:val="0"/>
+          <w:numId w:val="6"/>
+        </w:numPr>
+        <w:spacing w:before="240" w:after="0"/>
+        <w:rPr>
+          <w:rFonts w:cstheme="minorHAnsi"/>
+          <w:u w:val="single"/>
+        </w:rPr>
+      </w:pPr>
+      <w:r>
+        <w:rPr>
+          <w:rFonts w:cstheme="minorHAnsi"/>
+        </w:rPr>
+        <w:t xml:space="preserve">Double-check the </w:t>
+      </w:r>
+      <w:r>
+        <w:rPr>
+          <w:rFonts w:cstheme="minorHAnsi"/>
+        </w:rPr>
+        <w:t xml:space="preserve">course </w:t>
+      </w:r>
+      <w:r>
+        <w:rPr>
+          <w:rFonts w:cstheme="minorHAnsi"/>
+        </w:rPr>
+        <w:t xml:space="preserve">source code that is available either through a browser </w:t>
+      </w:r>
+      <w:hyperlink r:id="rId10" w:history="1">
         <w:r>
           <w:rPr>
             <w:rStyle w:val="Hyperlink"/>
@@ -426,70 +563,33 @@
         <w:rPr>
           <w:rFonts w:cstheme="minorHAnsi"/>
         </w:rPr>
-        <w:t xml:space="preserve">. </w:t>
-      </w:r>
-    </w:p>
-    <w:p>
-      <w:pPr>
-        <w:pStyle w:val="ListParagraph"/>
-        <w:spacing w:before="240" w:after="0"/>
-        <w:rPr>
-          <w:rFonts w:cstheme="minorHAnsi"/>
-          <w:u w:val="single"/>
-        </w:rPr>
-      </w:pPr>
-    </w:p>
-    <w:p>
-      <w:pPr>
-        <w:pStyle w:val="ListParagraph"/>
-        <w:numPr>
-          <w:ilvl w:val="0"/>
-          <w:numId w:val="6"/>
-        </w:numPr>
-        <w:spacing w:before="240" w:after="0"/>
-        <w:rPr>
-          <w:rFonts w:cstheme="minorHAnsi"/>
-          <w:u w:val="single"/>
-        </w:rPr>
-      </w:pPr>
-      <w:r>
-        <w:rPr>
-          <w:rFonts w:cstheme="minorHAnsi"/>
-        </w:rPr>
-        <w:t xml:space="preserve">Participate in the Tuesday 3pm discussion and lecture… </w:t>
-      </w:r>
-      <w:r>
-        <w:rPr>
-          <w:rFonts w:cstheme="minorHAnsi"/>
-        </w:rPr>
-        <w:t>and/</w:t>
-      </w:r>
-      <w:r>
-        <w:rPr>
-          <w:rFonts w:cstheme="minorHAnsi"/>
-        </w:rPr>
-        <w:t>or watch the resulting video</w:t>
-      </w:r>
-      <w:r>
-        <w:rPr>
-          <w:rFonts w:cstheme="minorHAnsi"/>
-        </w:rPr>
-        <w:t xml:space="preserve"> </w:t>
-      </w:r>
-      <w:hyperlink r:id="rId9" w:history="1">
-        <w:r>
-          <w:rPr>
-            <w:rStyle w:val="Hyperlink"/>
-            <w:rFonts w:cstheme="minorHAnsi"/>
-          </w:rPr>
-          <w:t>[link]</w:t>
-        </w:r>
-      </w:hyperlink>
-      <w:r>
-        <w:rPr>
-          <w:rFonts w:cstheme="minorHAnsi"/>
-        </w:rPr>
-        <w:t xml:space="preserve">. </w:t>
+        <w:t xml:space="preserve"> and/or by executing “</w:t>
+      </w:r>
+      <w:proofErr w:type="spellStart"/>
+      <w:r>
+        <w:rPr>
+          <w:rFonts w:cstheme="minorHAnsi"/>
+        </w:rPr>
+        <w:t>git</w:t>
+      </w:r>
+      <w:proofErr w:type="spellEnd"/>
+      <w:r>
+        <w:rPr>
+          <w:rFonts w:cstheme="minorHAnsi"/>
+        </w:rPr>
+        <w:t xml:space="preserve"> clone </w:t>
+      </w:r>
+      <w:r>
+        <w:rPr>
+          <w:rFonts w:cstheme="minorHAnsi"/>
+        </w:rPr>
+        <w:t>https://github.com/EricJPogue/CPSC-24500.git</w:t>
+      </w:r>
+      <w:r>
+        <w:rPr>
+          <w:rFonts w:cstheme="minorHAnsi"/>
+        </w:rPr>
+        <w:t xml:space="preserve">”. </w:t>
       </w:r>
     </w:p>
     <w:p>
@@ -1853,6 +1953,11 @@
       </w:tblBorders>
     </w:tblPr>
   </w:style>
+  <w:style w:type="character" w:customStyle="1" w:styleId="apple-converted-space">
+    <w:name w:val="apple-converted-space"/>
+    <w:basedOn w:val="DefaultParagraphFont"/>
+    <w:rsid w:val="00FD0F3D"/>
+  </w:style>
 </w:styles>
 </file>
 

</xml_diff>

<commit_message>
Udate documents and add html references.
</commit_message>
<xml_diff>
--- a/CPSC-24500/Week07/2017SpringW07Agenda.docx
+++ b/CPSC-24500/Week07/2017SpringW07Agenda.docx
@@ -344,7 +344,13 @@
         <w:rPr>
           <w:rFonts w:cstheme="minorHAnsi"/>
         </w:rPr>
-        <w:t>Watch the Object-Oriented Programming week 7 session 1 video</w:t>
+        <w:t>Review</w:t>
+      </w:r>
+      <w:r>
+        <w:rPr>
+          <w:rFonts w:cstheme="minorHAnsi"/>
+        </w:rPr>
+        <w:t xml:space="preserve"> the Object-Oriented Programming week 7 session 1 video</w:t>
       </w:r>
       <w:r>
         <w:rPr>
@@ -358,21 +364,7 @@
             <w:rStyle w:val="Hyperlink"/>
             <w:rFonts w:cstheme="minorHAnsi"/>
           </w:rPr>
-          <w:t>[li</w:t>
-        </w:r>
-        <w:r>
-          <w:rPr>
-            <w:rStyle w:val="Hyperlink"/>
-            <w:rFonts w:cstheme="minorHAnsi"/>
-          </w:rPr>
-          <w:t>n</w:t>
-        </w:r>
-        <w:r>
-          <w:rPr>
-            <w:rStyle w:val="Hyperlink"/>
-            <w:rFonts w:cstheme="minorHAnsi"/>
-          </w:rPr>
-          <w:t>k]</w:t>
+          <w:t>[link]</w:t>
         </w:r>
       </w:hyperlink>
       <w:r>
@@ -412,47 +404,22 @@
       </w:r>
       <w:r>
         <w:rPr>
-          <w:rStyle w:val="apple-converted-space"/>
           <w:rFonts w:ascii="Helvetica" w:hAnsi="Helvetica" w:cs="Helvetica"/>
           <w:color w:val="000000"/>
           <w:sz w:val="20"/>
           <w:szCs w:val="20"/>
         </w:rPr>
-        <w:t> </w:t>
-      </w:r>
-      <w:hyperlink r:id="rId9" w:tgtFrame="_blank" w:history="1">
+        <w:t xml:space="preserve"> </w:t>
+      </w:r>
+      <w:hyperlink r:id="rId9" w:history="1">
         <w:r>
           <w:rPr>
             <w:rStyle w:val="Hyperlink"/>
             <w:rFonts w:ascii="Helvetica" w:hAnsi="Helvetica" w:cs="Helvetica"/>
-            <w:color w:val="00748B"/>
             <w:sz w:val="20"/>
             <w:szCs w:val="20"/>
-            <w:bdr w:val="none" w:sz="0" w:space="0" w:color="auto" w:frame="1"/>
           </w:rPr>
-          <w:t>[li</w:t>
-        </w:r>
-        <w:r>
-          <w:rPr>
-            <w:rStyle w:val="Hyperlink"/>
-            <w:rFonts w:ascii="Helvetica" w:hAnsi="Helvetica" w:cs="Helvetica"/>
-            <w:color w:val="00748B"/>
-            <w:sz w:val="20"/>
-            <w:szCs w:val="20"/>
-            <w:bdr w:val="none" w:sz="0" w:space="0" w:color="auto" w:frame="1"/>
-          </w:rPr>
-          <w:t>n</w:t>
-        </w:r>
-        <w:r>
-          <w:rPr>
-            <w:rStyle w:val="Hyperlink"/>
-            <w:rFonts w:ascii="Helvetica" w:hAnsi="Helvetica" w:cs="Helvetica"/>
-            <w:color w:val="00748B"/>
-            <w:sz w:val="20"/>
-            <w:szCs w:val="20"/>
-            <w:bdr w:val="none" w:sz="0" w:space="0" w:color="auto" w:frame="1"/>
-          </w:rPr>
-          <w:t>k]</w:t>
+          <w:t>[link]</w:t>
         </w:r>
       </w:hyperlink>
       <w:r>
@@ -496,15 +463,7 @@
         <w:rPr>
           <w:rFonts w:cstheme="minorHAnsi"/>
         </w:rPr>
-        <w:t>Participate in th</w:t>
-      </w:r>
-      <w:bookmarkStart w:id="0" w:name="_GoBack"/>
-      <w:bookmarkEnd w:id="0"/>
-      <w:r>
-        <w:rPr>
-          <w:rFonts w:cstheme="minorHAnsi"/>
-        </w:rPr>
-        <w:t xml:space="preserve">e Tuesday 3pm discussion and lecture… and/or watch the resulting video </w:t>
+        <w:t xml:space="preserve">Participate in the Tuesday 3pm discussion and lecture… and/or watch the resulting video </w:t>
       </w:r>
       <w:r>
         <w:rPr>
@@ -583,7 +542,15 @@
         <w:rPr>
           <w:rFonts w:cstheme="minorHAnsi"/>
         </w:rPr>
-        <w:t>https://github.com/EricJPogue/CPSC-24500.git</w:t>
+        <w:t>https://github.c</w:t>
+      </w:r>
+      <w:bookmarkStart w:id="0" w:name="_GoBack"/>
+      <w:bookmarkEnd w:id="0"/>
+      <w:r>
+        <w:rPr>
+          <w:rFonts w:cstheme="minorHAnsi"/>
+        </w:rPr>
+        <w:t>om/EricJPogue/CPSC-24500.git</w:t>
       </w:r>
       <w:r>
         <w:rPr>
@@ -629,31 +596,56 @@
         <w:rPr>
           <w:rFonts w:cstheme="minorHAnsi"/>
         </w:rPr>
-        <w:t xml:space="preserve">There will be </w:t>
-      </w:r>
-      <w:r>
-        <w:rPr>
-          <w:rFonts w:cstheme="minorHAnsi"/>
-        </w:rPr>
-        <w:t xml:space="preserve">one additional video </w:t>
-      </w:r>
-      <w:r>
-        <w:rPr>
-          <w:rFonts w:cstheme="minorHAnsi"/>
-        </w:rPr>
-        <w:t xml:space="preserve">with </w:t>
-      </w:r>
-      <w:r>
-        <w:rPr>
-          <w:rFonts w:cstheme="minorHAnsi"/>
-        </w:rPr>
-        <w:t xml:space="preserve">assignment suggestions and any </w:t>
-      </w:r>
-      <w:r>
-        <w:rPr>
-          <w:rFonts w:cstheme="minorHAnsi"/>
-        </w:rPr>
-        <w:t>remaining topics [link].</w:t>
+        <w:t>As I indicated last week, I am trying to make smaller and more focused examples and videos. As such, you will see several additional videos listed here during the week for your review:</w:t>
+      </w:r>
+    </w:p>
+    <w:p>
+      <w:pPr>
+        <w:pStyle w:val="ListParagraph"/>
+        <w:numPr>
+          <w:ilvl w:val="1"/>
+          <w:numId w:val="6"/>
+        </w:numPr>
+        <w:spacing w:before="240" w:after="0"/>
+        <w:rPr>
+          <w:rFonts w:cstheme="minorHAnsi"/>
+          <w:u w:val="single"/>
+        </w:rPr>
+      </w:pPr>
+      <w:r>
+        <w:rPr>
+          <w:rFonts w:cstheme="minorHAnsi"/>
+        </w:rPr>
+        <w:t xml:space="preserve">Downloading Web files using HTTP and XML </w:t>
+      </w:r>
+      <w:hyperlink r:id="rId11" w:history="1">
+        <w:r>
+          <w:rPr>
+            <w:rStyle w:val="Hyperlink"/>
+            <w:rFonts w:cstheme="minorHAnsi"/>
+          </w:rPr>
+          <w:t>[link]</w:t>
+        </w:r>
+      </w:hyperlink>
+    </w:p>
+    <w:p>
+      <w:pPr>
+        <w:pStyle w:val="ListParagraph"/>
+        <w:numPr>
+          <w:ilvl w:val="1"/>
+          <w:numId w:val="6"/>
+        </w:numPr>
+        <w:spacing w:before="240" w:after="0"/>
+        <w:rPr>
+          <w:rFonts w:cstheme="minorHAnsi"/>
+          <w:u w:val="single"/>
+        </w:rPr>
+      </w:pPr>
+      <w:r>
+        <w:rPr>
+          <w:rFonts w:cstheme="minorHAnsi"/>
+        </w:rPr>
+        <w:t>Parsing XML [link]</w:t>
       </w:r>
     </w:p>
     <w:p>
@@ -1340,7 +1332,7 @@
         <w:ind w:left="720" w:hanging="360"/>
       </w:pPr>
     </w:lvl>
-    <w:lvl w:ilvl="1" w:tplc="04090019" w:tentative="1">
+    <w:lvl w:ilvl="1" w:tplc="04090019">
       <w:start w:val="1"/>
       <w:numFmt w:val="lowerLetter"/>
       <w:lvlText w:val="%2."/>

</xml_diff>

<commit_message>
Add session 5 video reference html file and update Agenda.
</commit_message>
<xml_diff>
--- a/CPSC-24500/Week07/2017SpringW07Agenda.docx
+++ b/CPSC-24500/Week07/2017SpringW07Agenda.docx
@@ -535,8 +535,6 @@
           <w:t>[link]</w:t>
         </w:r>
       </w:hyperlink>
-      <w:bookmarkStart w:id="0" w:name="_GoBack"/>
-      <w:bookmarkEnd w:id="0"/>
       <w:r>
         <w:rPr>
           <w:rFonts w:cstheme="minorHAnsi"/>
@@ -581,7 +579,15 @@
         <w:rPr>
           <w:rFonts w:cstheme="minorHAnsi"/>
         </w:rPr>
-        <w:t>As I indicated last week, I am trying to make smaller and more focused examples and videos. As such, you will see several additional videos listed here during the week for your review:</w:t>
+        <w:t>As I indicated last week, I am trying to make smaller and more focused examples and videos. As such, you will see several additional v</w:t>
+      </w:r>
+      <w:bookmarkStart w:id="0" w:name="_GoBack"/>
+      <w:bookmarkEnd w:id="0"/>
+      <w:r>
+        <w:rPr>
+          <w:rFonts w:cstheme="minorHAnsi"/>
+        </w:rPr>
+        <w:t>ideos listed here during the week for your review:</w:t>
       </w:r>
     </w:p>
     <w:p>
@@ -622,17 +628,55 @@
         </w:numPr>
         <w:spacing w:before="240" w:after="0"/>
         <w:rPr>
+          <w:rStyle w:val="Hyperlink"/>
+          <w:rFonts w:cstheme="minorHAnsi"/>
+          <w:color w:val="auto"/>
+        </w:rPr>
+      </w:pPr>
+      <w:r>
+        <w:rPr>
+          <w:rFonts w:cstheme="minorHAnsi"/>
+        </w:rPr>
+        <w:t xml:space="preserve">Parsing XML </w:t>
+      </w:r>
+      <w:hyperlink r:id="rId13" w:history="1">
+        <w:r>
+          <w:rPr>
+            <w:rStyle w:val="Hyperlink"/>
+            <w:rFonts w:cstheme="minorHAnsi"/>
+          </w:rPr>
+          <w:t>[link]</w:t>
+        </w:r>
+      </w:hyperlink>
+    </w:p>
+    <w:p>
+      <w:pPr>
+        <w:pStyle w:val="ListParagraph"/>
+        <w:numPr>
+          <w:ilvl w:val="1"/>
+          <w:numId w:val="6"/>
+        </w:numPr>
+        <w:spacing w:before="240" w:after="0"/>
+        <w:rPr>
           <w:rFonts w:cstheme="minorHAnsi"/>
           <w:u w:val="single"/>
         </w:rPr>
       </w:pPr>
-      <w:r>
-        <w:rPr>
-          <w:rFonts w:cstheme="minorHAnsi"/>
-        </w:rPr>
-        <w:t xml:space="preserve">Parsing XML </w:t>
-      </w:r>
-      <w:hyperlink r:id="rId13" w:history="1">
+      <w:proofErr w:type="spellStart"/>
+      <w:r>
+        <w:rPr>
+          <w:rFonts w:cstheme="minorHAnsi"/>
+        </w:rPr>
+        <w:t>InternetShapeDrawLite</w:t>
+      </w:r>
+      <w:proofErr w:type="spellEnd"/>
+      <w:r>
+        <w:rPr>
+          <w:rFonts w:cstheme="minorHAnsi"/>
+        </w:rPr>
+        <w:t xml:space="preserve"> </w:t>
+      </w:r>
+      <w:hyperlink r:id="rId14" w:history="1">
         <w:r>
           <w:rPr>
             <w:rStyle w:val="Hyperlink"/>

</xml_diff>